<commit_message>
updated Software Bill of Materials Lifecycle and Manifest Generation AVCDL elaboration documents (page number on cover / minor formatting issues) / added Manifest Generation references page image
</commit_message>
<xml_diff>
--- a/source/reference_documents/elaboration_documents/Manifest Generation/Manifest Generation.docx
+++ b/source/reference_documents/elaboration_documents/Manifest Generation/Manifest Generation.docx
@@ -1,6 +1,6 @@
 
 <file path=word/document.xml><?xml version="1.0" encoding="utf-8"?>
-<w:document xmlns:wpc="http://schemas.microsoft.com/office/word/2010/wordprocessingCanvas" xmlns:cx="http://schemas.microsoft.com/office/drawing/2014/chartex" xmlns:cx1="http://schemas.microsoft.com/office/drawing/2015/9/8/chartex" xmlns:cx2="http://schemas.microsoft.com/office/drawing/2015/10/21/chartex" xmlns:cx3="http://schemas.microsoft.com/office/drawing/2016/5/9/chartex" xmlns:cx4="http://schemas.microsoft.com/office/drawing/2016/5/10/chartex" xmlns:cx5="http://schemas.microsoft.com/office/drawing/2016/5/11/chartex" xmlns:cx6="http://schemas.microsoft.com/office/drawing/2016/5/12/chartex" xmlns:cx7="http://schemas.microsoft.com/office/drawing/2016/5/13/chartex" xmlns:cx8="http://schemas.microsoft.com/office/drawing/2016/5/14/chartex" xmlns:mc="http://schemas.openxmlformats.org/markup-compatibility/2006" xmlns:aink="http://schemas.microsoft.com/office/drawing/2016/ink" xmlns:am3d="http://schemas.microsoft.com/office/drawing/2017/model3d" xmlns:o="urn:schemas-microsoft-com:office:office" xmlns:r="http://schemas.openxmlformats.org/officeDocument/2006/relationships" xmlns:m="http://schemas.openxmlformats.org/officeDocument/2006/math" xmlns:v="urn:schemas-microsoft-com:vml" xmlns:wp14="http://schemas.microsoft.com/office/word/2010/wordprocessingDrawing" xmlns:wp="http://schemas.openxmlformats.org/drawingml/2006/wordprocessingDrawing" xmlns:w10="urn:schemas-microsoft-com:office:word" xmlns:w="http://schemas.openxmlformats.org/wordprocessingml/2006/main" xmlns:w14="http://schemas.microsoft.com/office/word/2010/wordml" xmlns:w15="http://schemas.microsoft.com/office/word/2012/wordml" xmlns:w16cex="http://schemas.microsoft.com/office/word/2018/wordml/cex" xmlns:w16cid="http://schemas.microsoft.com/office/word/2016/wordml/cid" xmlns:w16="http://schemas.microsoft.com/office/word/2018/wordml" xmlns:w16se="http://schemas.microsoft.com/office/word/2015/wordml/symex" xmlns:wpg="http://schemas.microsoft.com/office/word/2010/wordprocessingGroup" xmlns:wpi="http://schemas.microsoft.com/office/word/2010/wordprocessingInk" xmlns:wne="http://schemas.microsoft.com/office/word/2006/wordml" xmlns:wps="http://schemas.microsoft.com/office/word/2010/wordprocessingShape" mc:Ignorable="w14 w15 w16se w16cid w16 w16cex wp14">
+<w:document xmlns:wpc="http://schemas.microsoft.com/office/word/2010/wordprocessingCanvas" xmlns:cx="http://schemas.microsoft.com/office/drawing/2014/chartex" xmlns:cx1="http://schemas.microsoft.com/office/drawing/2015/9/8/chartex" xmlns:cx2="http://schemas.microsoft.com/office/drawing/2015/10/21/chartex" xmlns:cx3="http://schemas.microsoft.com/office/drawing/2016/5/9/chartex" xmlns:cx4="http://schemas.microsoft.com/office/drawing/2016/5/10/chartex" xmlns:cx5="http://schemas.microsoft.com/office/drawing/2016/5/11/chartex" xmlns:cx6="http://schemas.microsoft.com/office/drawing/2016/5/12/chartex" xmlns:cx7="http://schemas.microsoft.com/office/drawing/2016/5/13/chartex" xmlns:cx8="http://schemas.microsoft.com/office/drawing/2016/5/14/chartex" xmlns:mc="http://schemas.openxmlformats.org/markup-compatibility/2006" xmlns:aink="http://schemas.microsoft.com/office/drawing/2016/ink" xmlns:am3d="http://schemas.microsoft.com/office/drawing/2017/model3d" xmlns:o="urn:schemas-microsoft-com:office:office" xmlns:oel="http://schemas.microsoft.com/office/2019/extlst" xmlns:r="http://schemas.openxmlformats.org/officeDocument/2006/relationships" xmlns:m="http://schemas.openxmlformats.org/officeDocument/2006/math" xmlns:v="urn:schemas-microsoft-com:vml" xmlns:wp14="http://schemas.microsoft.com/office/word/2010/wordprocessingDrawing" xmlns:wp="http://schemas.openxmlformats.org/drawingml/2006/wordprocessingDrawing" xmlns:w10="urn:schemas-microsoft-com:office:word" xmlns:w="http://schemas.openxmlformats.org/wordprocessingml/2006/main" xmlns:w14="http://schemas.microsoft.com/office/word/2010/wordml" xmlns:w15="http://schemas.microsoft.com/office/word/2012/wordml" xmlns:w16cex="http://schemas.microsoft.com/office/word/2018/wordml/cex" xmlns:w16cid="http://schemas.microsoft.com/office/word/2016/wordml/cid" xmlns:w16="http://schemas.microsoft.com/office/word/2018/wordml" xmlns:w16sdtdh="http://schemas.microsoft.com/office/word/2020/wordml/sdtdatahash" xmlns:w16se="http://schemas.microsoft.com/office/word/2015/wordml/symex" xmlns:wpg="http://schemas.microsoft.com/office/word/2010/wordprocessingGroup" xmlns:wpi="http://schemas.microsoft.com/office/word/2010/wordprocessingInk" xmlns:wne="http://schemas.microsoft.com/office/word/2006/wordml" xmlns:wps="http://schemas.microsoft.com/office/word/2010/wordprocessingShape" mc:Ignorable="w14 w15 w16se w16cid w16 w16cex w16sdtdh wp14">
   <w:body>
     <w:p>
       <w:pPr>
@@ -26,7 +26,7 @@
         <w:t xml:space="preserve">Version </w:t>
       </w:r>
       <w:r>
-        <w:t>2</w:t>
+        <w:t>3</w:t>
       </w:r>
     </w:p>
     <w:p>
@@ -46,7 +46,7 @@
         <w:rPr>
           <w:noProof/>
         </w:rPr>
-        <w:t>3/9/22 1:14 PM</w:t>
+        <w:t>3/13/24 10:10 AM</w:t>
       </w:r>
       <w:r>
         <w:fldChar w:fldCharType="end"/>
@@ -164,7 +164,24 @@
           <w:bCs/>
           <w:lang w:val="en-US"/>
         </w:rPr>
-        <w:t>ISO 21434</w:t>
+        <w:t>ISO</w:t>
+      </w:r>
+      <w:r>
+        <w:rPr>
+          <w:b/>
+          <w:bCs/>
+          <w:lang w:val="en-US"/>
+        </w:rPr>
+        <w:t>/SAE</w:t>
+      </w:r>
+      <w:r>
+        <w:rPr>
+          <w:rFonts w:hint="eastAsia"/>
+          <w:b/>
+          <w:bCs/>
+          <w:lang w:val="en-US"/>
+        </w:rPr>
+        <w:t xml:space="preserve"> 21434</w:t>
       </w:r>
       <w:r>
         <w:rPr>
@@ -444,8 +461,6 @@
       </w:r>
       <w:r>
         <w:tab/>
-      </w:r>
-      <w:r>
         <w:t xml:space="preserve">The overall SBOM lifecycle is addressed in </w:t>
       </w:r>
       <w:r>
@@ -1311,10 +1326,7 @@
         <w:t xml:space="preserve"> </w:t>
       </w:r>
       <w:r>
-        <w:t>This operation may be fully automated or performed by a devops SME</w:t>
-      </w:r>
-      <w:r>
-        <w:t xml:space="preserve">. </w:t>
+        <w:t xml:space="preserve">This operation may be fully automated or performed by a devops SME. </w:t>
       </w:r>
       <w:r>
         <w:t xml:space="preserve">The result is a </w:t>
@@ -1688,20 +1700,29 @@
         </w:rPr>
         <w:br/>
       </w:r>
-      <w:hyperlink r:id="rId16">
+      <w:hyperlink r:id="rId16" w:history="1">
         <w:r>
           <w:rPr>
+            <w:rStyle w:val="Hyperlink"/>
             <w:rFonts w:ascii="Courier New" w:hAnsi="Courier New" w:cs="Courier New"/>
             <w:b/>
             <w:bCs/>
-            <w:color w:val="1155CC"/>
             <w:sz w:val="20"/>
             <w:szCs w:val="20"/>
-            <w:u w:val="single"/>
           </w:rPr>
           <w:t>https://www.iso.org/standard/65666.html</w:t>
         </w:r>
       </w:hyperlink>
+      <w:r>
+        <w:rPr>
+          <w:rFonts w:ascii="Courier New" w:hAnsi="Courier New" w:cs="Courier New"/>
+          <w:b/>
+          <w:bCs/>
+          <w:sz w:val="20"/>
+          <w:szCs w:val="20"/>
+        </w:rPr>
+        <w:t xml:space="preserve"> </w:t>
+      </w:r>
     </w:p>
     <w:p>
       <w:pPr>
@@ -1725,38 +1746,106 @@
       <w:r>
         <w:br/>
       </w:r>
-      <w:hyperlink r:id="rId17">
-        <w:r>
-          <w:rPr>
-            <w:rFonts w:ascii="Courier New" w:hAnsi="Courier New" w:cs="Courier New"/>
-            <w:b/>
-            <w:bCs/>
-            <w:color w:val="1155CC"/>
-            <w:sz w:val="20"/>
-            <w:szCs w:val="20"/>
-            <w:u w:val="single"/>
-          </w:rPr>
-          <w:t>https://nvlpubs.nist.gov/nistpubs/ir/2016/NIST.IR.8060.pdf</w:t>
-        </w:r>
-      </w:hyperlink>
       <w:bookmarkEnd w:id="8"/>
+      <w:r>
+        <w:rPr>
+          <w:rFonts w:ascii="Courier New" w:hAnsi="Courier New" w:cs="Courier New"/>
+          <w:b/>
+          <w:bCs/>
+          <w:sz w:val="20"/>
+          <w:szCs w:val="20"/>
+        </w:rPr>
+        <w:fldChar w:fldCharType="begin"/>
+      </w:r>
+      <w:r>
+        <w:rPr>
+          <w:rFonts w:ascii="Courier New" w:hAnsi="Courier New" w:cs="Courier New"/>
+          <w:b/>
+          <w:bCs/>
+          <w:sz w:val="20"/>
+          <w:szCs w:val="20"/>
+        </w:rPr>
+        <w:instrText>HYPERLINK "</w:instrText>
+      </w:r>
+      <w:r>
+        <w:rPr>
+          <w:rFonts w:ascii="Courier New" w:hAnsi="Courier New" w:cs="Courier New"/>
+          <w:b/>
+          <w:bCs/>
+          <w:sz w:val="20"/>
+          <w:szCs w:val="20"/>
+        </w:rPr>
+        <w:instrText>https://nvlpubs.nist.gov/nistpubs/ir/2016/NIST.IR.8060.pdf</w:instrText>
+      </w:r>
+      <w:r>
+        <w:rPr>
+          <w:rFonts w:ascii="Courier New" w:hAnsi="Courier New" w:cs="Courier New"/>
+          <w:b/>
+          <w:bCs/>
+          <w:sz w:val="20"/>
+          <w:szCs w:val="20"/>
+        </w:rPr>
+        <w:instrText>"</w:instrText>
+      </w:r>
+      <w:r>
+        <w:rPr>
+          <w:rFonts w:ascii="Courier New" w:hAnsi="Courier New" w:cs="Courier New"/>
+          <w:b/>
+          <w:bCs/>
+          <w:sz w:val="20"/>
+          <w:szCs w:val="20"/>
+        </w:rPr>
+        <w:fldChar w:fldCharType="separate"/>
+      </w:r>
+      <w:r>
+        <w:rPr>
+          <w:rStyle w:val="Hyperlink"/>
+          <w:rFonts w:ascii="Courier New" w:hAnsi="Courier New" w:cs="Courier New"/>
+          <w:b/>
+          <w:bCs/>
+          <w:sz w:val="20"/>
+          <w:szCs w:val="20"/>
+        </w:rPr>
+        <w:t>https://nvlpubs.nist.gov/nistpubs/ir/2016/NIST.IR.8060.pdf</w:t>
+      </w:r>
+      <w:r>
+        <w:rPr>
+          <w:rFonts w:ascii="Courier New" w:hAnsi="Courier New" w:cs="Courier New"/>
+          <w:b/>
+          <w:bCs/>
+          <w:sz w:val="20"/>
+          <w:szCs w:val="20"/>
+        </w:rPr>
+        <w:fldChar w:fldCharType="end"/>
+      </w:r>
+      <w:r>
+        <w:rPr>
+          <w:rFonts w:ascii="Courier New" w:hAnsi="Courier New" w:cs="Courier New"/>
+          <w:b/>
+          <w:bCs/>
+          <w:sz w:val="20"/>
+          <w:szCs w:val="20"/>
+        </w:rPr>
+        <w:t xml:space="preserve"> </w:t>
+      </w:r>
     </w:p>
     <w:p/>
     <w:p/>
     <w:sectPr>
-      <w:footerReference w:type="even" r:id="rId18"/>
-      <w:footerReference w:type="default" r:id="rId19"/>
+      <w:footerReference w:type="even" r:id="rId17"/>
+      <w:footerReference w:type="default" r:id="rId18"/>
       <w:pgSz w:w="12240" w:h="15840"/>
       <w:pgMar w:top="1440" w:right="1440" w:bottom="1440" w:left="1440" w:header="720" w:footer="720" w:gutter="0"/>
       <w:pgNumType w:start="1"/>
       <w:cols w:space="720"/>
+      <w:titlePg/>
     </w:sectPr>
   </w:body>
 </w:document>
 </file>
 
 <file path=word/endnotes.xml><?xml version="1.0" encoding="utf-8"?>
-<w:endnotes xmlns:wpc="http://schemas.microsoft.com/office/word/2010/wordprocessingCanvas" xmlns:cx="http://schemas.microsoft.com/office/drawing/2014/chartex" xmlns:cx1="http://schemas.microsoft.com/office/drawing/2015/9/8/chartex" xmlns:cx2="http://schemas.microsoft.com/office/drawing/2015/10/21/chartex" xmlns:cx3="http://schemas.microsoft.com/office/drawing/2016/5/9/chartex" xmlns:cx4="http://schemas.microsoft.com/office/drawing/2016/5/10/chartex" xmlns:cx5="http://schemas.microsoft.com/office/drawing/2016/5/11/chartex" xmlns:cx6="http://schemas.microsoft.com/office/drawing/2016/5/12/chartex" xmlns:cx7="http://schemas.microsoft.com/office/drawing/2016/5/13/chartex" xmlns:cx8="http://schemas.microsoft.com/office/drawing/2016/5/14/chartex" xmlns:mc="http://schemas.openxmlformats.org/markup-compatibility/2006" xmlns:aink="http://schemas.microsoft.com/office/drawing/2016/ink" xmlns:am3d="http://schemas.microsoft.com/office/drawing/2017/model3d" xmlns:o="urn:schemas-microsoft-com:office:office" xmlns:r="http://schemas.openxmlformats.org/officeDocument/2006/relationships" xmlns:m="http://schemas.openxmlformats.org/officeDocument/2006/math" xmlns:v="urn:schemas-microsoft-com:vml" xmlns:wp14="http://schemas.microsoft.com/office/word/2010/wordprocessingDrawing" xmlns:wp="http://schemas.openxmlformats.org/drawingml/2006/wordprocessingDrawing" xmlns:w10="urn:schemas-microsoft-com:office:word" xmlns:w="http://schemas.openxmlformats.org/wordprocessingml/2006/main" xmlns:w14="http://schemas.microsoft.com/office/word/2010/wordml" xmlns:w15="http://schemas.microsoft.com/office/word/2012/wordml" xmlns:w16cex="http://schemas.microsoft.com/office/word/2018/wordml/cex" xmlns:w16cid="http://schemas.microsoft.com/office/word/2016/wordml/cid" xmlns:w16="http://schemas.microsoft.com/office/word/2018/wordml" xmlns:w16se="http://schemas.microsoft.com/office/word/2015/wordml/symex" xmlns:wpg="http://schemas.microsoft.com/office/word/2010/wordprocessingGroup" xmlns:wpi="http://schemas.microsoft.com/office/word/2010/wordprocessingInk" xmlns:wne="http://schemas.microsoft.com/office/word/2006/wordml" xmlns:wps="http://schemas.microsoft.com/office/word/2010/wordprocessingShape" mc:Ignorable="w14 w15 w16se w16cid w16 w16cex wp14">
+<w:endnotes xmlns:wpc="http://schemas.microsoft.com/office/word/2010/wordprocessingCanvas" xmlns:cx="http://schemas.microsoft.com/office/drawing/2014/chartex" xmlns:cx1="http://schemas.microsoft.com/office/drawing/2015/9/8/chartex" xmlns:cx2="http://schemas.microsoft.com/office/drawing/2015/10/21/chartex" xmlns:cx3="http://schemas.microsoft.com/office/drawing/2016/5/9/chartex" xmlns:cx4="http://schemas.microsoft.com/office/drawing/2016/5/10/chartex" xmlns:cx5="http://schemas.microsoft.com/office/drawing/2016/5/11/chartex" xmlns:cx6="http://schemas.microsoft.com/office/drawing/2016/5/12/chartex" xmlns:cx7="http://schemas.microsoft.com/office/drawing/2016/5/13/chartex" xmlns:cx8="http://schemas.microsoft.com/office/drawing/2016/5/14/chartex" xmlns:mc="http://schemas.openxmlformats.org/markup-compatibility/2006" xmlns:aink="http://schemas.microsoft.com/office/drawing/2016/ink" xmlns:am3d="http://schemas.microsoft.com/office/drawing/2017/model3d" xmlns:o="urn:schemas-microsoft-com:office:office" xmlns:oel="http://schemas.microsoft.com/office/2019/extlst" xmlns:r="http://schemas.openxmlformats.org/officeDocument/2006/relationships" xmlns:m="http://schemas.openxmlformats.org/officeDocument/2006/math" xmlns:v="urn:schemas-microsoft-com:vml" xmlns:wp14="http://schemas.microsoft.com/office/word/2010/wordprocessingDrawing" xmlns:wp="http://schemas.openxmlformats.org/drawingml/2006/wordprocessingDrawing" xmlns:w10="urn:schemas-microsoft-com:office:word" xmlns:w="http://schemas.openxmlformats.org/wordprocessingml/2006/main" xmlns:w14="http://schemas.microsoft.com/office/word/2010/wordml" xmlns:w15="http://schemas.microsoft.com/office/word/2012/wordml" xmlns:w16cex="http://schemas.microsoft.com/office/word/2018/wordml/cex" xmlns:w16cid="http://schemas.microsoft.com/office/word/2016/wordml/cid" xmlns:w16="http://schemas.microsoft.com/office/word/2018/wordml" xmlns:w16sdtdh="http://schemas.microsoft.com/office/word/2020/wordml/sdtdatahash" xmlns:w16se="http://schemas.microsoft.com/office/word/2015/wordml/symex" xmlns:wpg="http://schemas.microsoft.com/office/word/2010/wordprocessingGroup" xmlns:wpi="http://schemas.microsoft.com/office/word/2010/wordprocessingInk" xmlns:wne="http://schemas.microsoft.com/office/word/2006/wordml" xmlns:wps="http://schemas.microsoft.com/office/word/2010/wordprocessingShape" mc:Ignorable="w14 w15 w16se w16cid w16 w16cex w16sdtdh wp14">
   <w:endnote w:type="separator" w:id="-1">
     <w:p>
       <w:pPr>
@@ -1781,7 +1870,7 @@
 </file>
 
 <file path=word/footer1.xml><?xml version="1.0" encoding="utf-8"?>
-<w:ftr xmlns:wpc="http://schemas.microsoft.com/office/word/2010/wordprocessingCanvas" xmlns:cx="http://schemas.microsoft.com/office/drawing/2014/chartex" xmlns:cx1="http://schemas.microsoft.com/office/drawing/2015/9/8/chartex" xmlns:cx2="http://schemas.microsoft.com/office/drawing/2015/10/21/chartex" xmlns:cx3="http://schemas.microsoft.com/office/drawing/2016/5/9/chartex" xmlns:cx4="http://schemas.microsoft.com/office/drawing/2016/5/10/chartex" xmlns:cx5="http://schemas.microsoft.com/office/drawing/2016/5/11/chartex" xmlns:cx6="http://schemas.microsoft.com/office/drawing/2016/5/12/chartex" xmlns:cx7="http://schemas.microsoft.com/office/drawing/2016/5/13/chartex" xmlns:cx8="http://schemas.microsoft.com/office/drawing/2016/5/14/chartex" xmlns:mc="http://schemas.openxmlformats.org/markup-compatibility/2006" xmlns:aink="http://schemas.microsoft.com/office/drawing/2016/ink" xmlns:am3d="http://schemas.microsoft.com/office/drawing/2017/model3d" xmlns:o="urn:schemas-microsoft-com:office:office" xmlns:r="http://schemas.openxmlformats.org/officeDocument/2006/relationships" xmlns:m="http://schemas.openxmlformats.org/officeDocument/2006/math" xmlns:v="urn:schemas-microsoft-com:vml" xmlns:wp14="http://schemas.microsoft.com/office/word/2010/wordprocessingDrawing" xmlns:wp="http://schemas.openxmlformats.org/drawingml/2006/wordprocessingDrawing" xmlns:w10="urn:schemas-microsoft-com:office:word" xmlns:w="http://schemas.openxmlformats.org/wordprocessingml/2006/main" xmlns:w14="http://schemas.microsoft.com/office/word/2010/wordml" xmlns:w15="http://schemas.microsoft.com/office/word/2012/wordml" xmlns:w16cex="http://schemas.microsoft.com/office/word/2018/wordml/cex" xmlns:w16cid="http://schemas.microsoft.com/office/word/2016/wordml/cid" xmlns:w16="http://schemas.microsoft.com/office/word/2018/wordml" xmlns:w16se="http://schemas.microsoft.com/office/word/2015/wordml/symex" xmlns:wpg="http://schemas.microsoft.com/office/word/2010/wordprocessingGroup" xmlns:wpi="http://schemas.microsoft.com/office/word/2010/wordprocessingInk" xmlns:wne="http://schemas.microsoft.com/office/word/2006/wordml" xmlns:wps="http://schemas.microsoft.com/office/word/2010/wordprocessingShape" mc:Ignorable="w14 w15 w16se w16cid w16 w16cex wp14">
+<w:ftr xmlns:wpc="http://schemas.microsoft.com/office/word/2010/wordprocessingCanvas" xmlns:cx="http://schemas.microsoft.com/office/drawing/2014/chartex" xmlns:cx1="http://schemas.microsoft.com/office/drawing/2015/9/8/chartex" xmlns:cx2="http://schemas.microsoft.com/office/drawing/2015/10/21/chartex" xmlns:cx3="http://schemas.microsoft.com/office/drawing/2016/5/9/chartex" xmlns:cx4="http://schemas.microsoft.com/office/drawing/2016/5/10/chartex" xmlns:cx5="http://schemas.microsoft.com/office/drawing/2016/5/11/chartex" xmlns:cx6="http://schemas.microsoft.com/office/drawing/2016/5/12/chartex" xmlns:cx7="http://schemas.microsoft.com/office/drawing/2016/5/13/chartex" xmlns:cx8="http://schemas.microsoft.com/office/drawing/2016/5/14/chartex" xmlns:mc="http://schemas.openxmlformats.org/markup-compatibility/2006" xmlns:aink="http://schemas.microsoft.com/office/drawing/2016/ink" xmlns:am3d="http://schemas.microsoft.com/office/drawing/2017/model3d" xmlns:o="urn:schemas-microsoft-com:office:office" xmlns:oel="http://schemas.microsoft.com/office/2019/extlst" xmlns:r="http://schemas.openxmlformats.org/officeDocument/2006/relationships" xmlns:m="http://schemas.openxmlformats.org/officeDocument/2006/math" xmlns:v="urn:schemas-microsoft-com:vml" xmlns:wp14="http://schemas.microsoft.com/office/word/2010/wordprocessingDrawing" xmlns:wp="http://schemas.openxmlformats.org/drawingml/2006/wordprocessingDrawing" xmlns:w10="urn:schemas-microsoft-com:office:word" xmlns:w="http://schemas.openxmlformats.org/wordprocessingml/2006/main" xmlns:w14="http://schemas.microsoft.com/office/word/2010/wordml" xmlns:w15="http://schemas.microsoft.com/office/word/2012/wordml" xmlns:w16cex="http://schemas.microsoft.com/office/word/2018/wordml/cex" xmlns:w16cid="http://schemas.microsoft.com/office/word/2016/wordml/cid" xmlns:w16="http://schemas.microsoft.com/office/word/2018/wordml" xmlns:w16sdtdh="http://schemas.microsoft.com/office/word/2020/wordml/sdtdatahash" xmlns:w16se="http://schemas.microsoft.com/office/word/2015/wordml/symex" xmlns:wpg="http://schemas.microsoft.com/office/word/2010/wordprocessingGroup" xmlns:wpi="http://schemas.microsoft.com/office/word/2010/wordprocessingInk" xmlns:wne="http://schemas.microsoft.com/office/word/2006/wordml" xmlns:wps="http://schemas.microsoft.com/office/word/2010/wordprocessingShape" mc:Ignorable="w14 w15 w16se w16cid w16 w16cex w16sdtdh wp14">
   <w:sdt>
     <w:sdtPr>
       <w:rPr>
@@ -1793,11 +1882,6 @@
         <w:docPartUnique/>
       </w:docPartObj>
     </w:sdtPr>
-    <w:sdtEndPr>
-      <w:rPr>
-        <w:rStyle w:val="PageNumber"/>
-      </w:rPr>
-    </w:sdtEndPr>
     <w:sdtContent>
       <w:p>
         <w:pPr>
@@ -1838,7 +1922,7 @@
 </file>
 
 <file path=word/footer2.xml><?xml version="1.0" encoding="utf-8"?>
-<w:ftr xmlns:wpc="http://schemas.microsoft.com/office/word/2010/wordprocessingCanvas" xmlns:cx="http://schemas.microsoft.com/office/drawing/2014/chartex" xmlns:cx1="http://schemas.microsoft.com/office/drawing/2015/9/8/chartex" xmlns:cx2="http://schemas.microsoft.com/office/drawing/2015/10/21/chartex" xmlns:cx3="http://schemas.microsoft.com/office/drawing/2016/5/9/chartex" xmlns:cx4="http://schemas.microsoft.com/office/drawing/2016/5/10/chartex" xmlns:cx5="http://schemas.microsoft.com/office/drawing/2016/5/11/chartex" xmlns:cx6="http://schemas.microsoft.com/office/drawing/2016/5/12/chartex" xmlns:cx7="http://schemas.microsoft.com/office/drawing/2016/5/13/chartex" xmlns:cx8="http://schemas.microsoft.com/office/drawing/2016/5/14/chartex" xmlns:mc="http://schemas.openxmlformats.org/markup-compatibility/2006" xmlns:aink="http://schemas.microsoft.com/office/drawing/2016/ink" xmlns:am3d="http://schemas.microsoft.com/office/drawing/2017/model3d" xmlns:o="urn:schemas-microsoft-com:office:office" xmlns:r="http://schemas.openxmlformats.org/officeDocument/2006/relationships" xmlns:m="http://schemas.openxmlformats.org/officeDocument/2006/math" xmlns:v="urn:schemas-microsoft-com:vml" xmlns:wp14="http://schemas.microsoft.com/office/word/2010/wordprocessingDrawing" xmlns:wp="http://schemas.openxmlformats.org/drawingml/2006/wordprocessingDrawing" xmlns:w10="urn:schemas-microsoft-com:office:word" xmlns:w="http://schemas.openxmlformats.org/wordprocessingml/2006/main" xmlns:w14="http://schemas.microsoft.com/office/word/2010/wordml" xmlns:w15="http://schemas.microsoft.com/office/word/2012/wordml" xmlns:w16cex="http://schemas.microsoft.com/office/word/2018/wordml/cex" xmlns:w16cid="http://schemas.microsoft.com/office/word/2016/wordml/cid" xmlns:w16="http://schemas.microsoft.com/office/word/2018/wordml" xmlns:w16se="http://schemas.microsoft.com/office/word/2015/wordml/symex" xmlns:wpg="http://schemas.microsoft.com/office/word/2010/wordprocessingGroup" xmlns:wpi="http://schemas.microsoft.com/office/word/2010/wordprocessingInk" xmlns:wne="http://schemas.microsoft.com/office/word/2006/wordml" xmlns:wps="http://schemas.microsoft.com/office/word/2010/wordprocessingShape" mc:Ignorable="w14 w15 w16se w16cid w16 w16cex wp14">
+<w:ftr xmlns:wpc="http://schemas.microsoft.com/office/word/2010/wordprocessingCanvas" xmlns:cx="http://schemas.microsoft.com/office/drawing/2014/chartex" xmlns:cx1="http://schemas.microsoft.com/office/drawing/2015/9/8/chartex" xmlns:cx2="http://schemas.microsoft.com/office/drawing/2015/10/21/chartex" xmlns:cx3="http://schemas.microsoft.com/office/drawing/2016/5/9/chartex" xmlns:cx4="http://schemas.microsoft.com/office/drawing/2016/5/10/chartex" xmlns:cx5="http://schemas.microsoft.com/office/drawing/2016/5/11/chartex" xmlns:cx6="http://schemas.microsoft.com/office/drawing/2016/5/12/chartex" xmlns:cx7="http://schemas.microsoft.com/office/drawing/2016/5/13/chartex" xmlns:cx8="http://schemas.microsoft.com/office/drawing/2016/5/14/chartex" xmlns:mc="http://schemas.openxmlformats.org/markup-compatibility/2006" xmlns:aink="http://schemas.microsoft.com/office/drawing/2016/ink" xmlns:am3d="http://schemas.microsoft.com/office/drawing/2017/model3d" xmlns:o="urn:schemas-microsoft-com:office:office" xmlns:oel="http://schemas.microsoft.com/office/2019/extlst" xmlns:r="http://schemas.openxmlformats.org/officeDocument/2006/relationships" xmlns:m="http://schemas.openxmlformats.org/officeDocument/2006/math" xmlns:v="urn:schemas-microsoft-com:vml" xmlns:wp14="http://schemas.microsoft.com/office/word/2010/wordprocessingDrawing" xmlns:wp="http://schemas.openxmlformats.org/drawingml/2006/wordprocessingDrawing" xmlns:w10="urn:schemas-microsoft-com:office:word" xmlns:w="http://schemas.openxmlformats.org/wordprocessingml/2006/main" xmlns:w14="http://schemas.microsoft.com/office/word/2010/wordml" xmlns:w15="http://schemas.microsoft.com/office/word/2012/wordml" xmlns:w16cex="http://schemas.microsoft.com/office/word/2018/wordml/cex" xmlns:w16cid="http://schemas.microsoft.com/office/word/2016/wordml/cid" xmlns:w16="http://schemas.microsoft.com/office/word/2018/wordml" xmlns:w16sdtdh="http://schemas.microsoft.com/office/word/2020/wordml/sdtdatahash" xmlns:w16se="http://schemas.microsoft.com/office/word/2015/wordml/symex" xmlns:wpg="http://schemas.microsoft.com/office/word/2010/wordprocessingGroup" xmlns:wpi="http://schemas.microsoft.com/office/word/2010/wordprocessingInk" xmlns:wne="http://schemas.microsoft.com/office/word/2006/wordml" xmlns:wps="http://schemas.microsoft.com/office/word/2010/wordprocessingShape" mc:Ignorable="w14 w15 w16se w16cid w16 w16cex w16sdtdh wp14">
   <w:sdt>
     <w:sdtPr>
       <w:rPr>
@@ -1903,7 +1987,7 @@
 </file>
 
 <file path=word/footnotes.xml><?xml version="1.0" encoding="utf-8"?>
-<w:footnotes xmlns:wpc="http://schemas.microsoft.com/office/word/2010/wordprocessingCanvas" xmlns:cx="http://schemas.microsoft.com/office/drawing/2014/chartex" xmlns:cx1="http://schemas.microsoft.com/office/drawing/2015/9/8/chartex" xmlns:cx2="http://schemas.microsoft.com/office/drawing/2015/10/21/chartex" xmlns:cx3="http://schemas.microsoft.com/office/drawing/2016/5/9/chartex" xmlns:cx4="http://schemas.microsoft.com/office/drawing/2016/5/10/chartex" xmlns:cx5="http://schemas.microsoft.com/office/drawing/2016/5/11/chartex" xmlns:cx6="http://schemas.microsoft.com/office/drawing/2016/5/12/chartex" xmlns:cx7="http://schemas.microsoft.com/office/drawing/2016/5/13/chartex" xmlns:cx8="http://schemas.microsoft.com/office/drawing/2016/5/14/chartex" xmlns:mc="http://schemas.openxmlformats.org/markup-compatibility/2006" xmlns:aink="http://schemas.microsoft.com/office/drawing/2016/ink" xmlns:am3d="http://schemas.microsoft.com/office/drawing/2017/model3d" xmlns:o="urn:schemas-microsoft-com:office:office" xmlns:r="http://schemas.openxmlformats.org/officeDocument/2006/relationships" xmlns:m="http://schemas.openxmlformats.org/officeDocument/2006/math" xmlns:v="urn:schemas-microsoft-com:vml" xmlns:wp14="http://schemas.microsoft.com/office/word/2010/wordprocessingDrawing" xmlns:wp="http://schemas.openxmlformats.org/drawingml/2006/wordprocessingDrawing" xmlns:w10="urn:schemas-microsoft-com:office:word" xmlns:w="http://schemas.openxmlformats.org/wordprocessingml/2006/main" xmlns:w14="http://schemas.microsoft.com/office/word/2010/wordml" xmlns:w15="http://schemas.microsoft.com/office/word/2012/wordml" xmlns:w16cex="http://schemas.microsoft.com/office/word/2018/wordml/cex" xmlns:w16cid="http://schemas.microsoft.com/office/word/2016/wordml/cid" xmlns:w16="http://schemas.microsoft.com/office/word/2018/wordml" xmlns:w16se="http://schemas.microsoft.com/office/word/2015/wordml/symex" xmlns:wpg="http://schemas.microsoft.com/office/word/2010/wordprocessingGroup" xmlns:wpi="http://schemas.microsoft.com/office/word/2010/wordprocessingInk" xmlns:wne="http://schemas.microsoft.com/office/word/2006/wordml" xmlns:wps="http://schemas.microsoft.com/office/word/2010/wordprocessingShape" mc:Ignorable="w14 w15 w16se w16cid w16 w16cex wp14">
+<w:footnotes xmlns:wpc="http://schemas.microsoft.com/office/word/2010/wordprocessingCanvas" xmlns:cx="http://schemas.microsoft.com/office/drawing/2014/chartex" xmlns:cx1="http://schemas.microsoft.com/office/drawing/2015/9/8/chartex" xmlns:cx2="http://schemas.microsoft.com/office/drawing/2015/10/21/chartex" xmlns:cx3="http://schemas.microsoft.com/office/drawing/2016/5/9/chartex" xmlns:cx4="http://schemas.microsoft.com/office/drawing/2016/5/10/chartex" xmlns:cx5="http://schemas.microsoft.com/office/drawing/2016/5/11/chartex" xmlns:cx6="http://schemas.microsoft.com/office/drawing/2016/5/12/chartex" xmlns:cx7="http://schemas.microsoft.com/office/drawing/2016/5/13/chartex" xmlns:cx8="http://schemas.microsoft.com/office/drawing/2016/5/14/chartex" xmlns:mc="http://schemas.openxmlformats.org/markup-compatibility/2006" xmlns:aink="http://schemas.microsoft.com/office/drawing/2016/ink" xmlns:am3d="http://schemas.microsoft.com/office/drawing/2017/model3d" xmlns:o="urn:schemas-microsoft-com:office:office" xmlns:oel="http://schemas.microsoft.com/office/2019/extlst" xmlns:r="http://schemas.openxmlformats.org/officeDocument/2006/relationships" xmlns:m="http://schemas.openxmlformats.org/officeDocument/2006/math" xmlns:v="urn:schemas-microsoft-com:vml" xmlns:wp14="http://schemas.microsoft.com/office/word/2010/wordprocessingDrawing" xmlns:wp="http://schemas.openxmlformats.org/drawingml/2006/wordprocessingDrawing" xmlns:w10="urn:schemas-microsoft-com:office:word" xmlns:w="http://schemas.openxmlformats.org/wordprocessingml/2006/main" xmlns:w14="http://schemas.microsoft.com/office/word/2010/wordml" xmlns:w15="http://schemas.microsoft.com/office/word/2012/wordml" xmlns:w16cex="http://schemas.microsoft.com/office/word/2018/wordml/cex" xmlns:w16cid="http://schemas.microsoft.com/office/word/2016/wordml/cid" xmlns:w16="http://schemas.microsoft.com/office/word/2018/wordml" xmlns:w16sdtdh="http://schemas.microsoft.com/office/word/2020/wordml/sdtdatahash" xmlns:w16se="http://schemas.microsoft.com/office/word/2015/wordml/symex" xmlns:wpg="http://schemas.microsoft.com/office/word/2010/wordprocessingGroup" xmlns:wpi="http://schemas.microsoft.com/office/word/2010/wordprocessingInk" xmlns:wne="http://schemas.microsoft.com/office/word/2006/wordml" xmlns:wps="http://schemas.microsoft.com/office/word/2010/wordprocessingShape" mc:Ignorable="w14 w15 w16se w16cid w16 w16cex w16sdtdh wp14">
   <w:footnote w:type="separator" w:id="-1">
     <w:p>
       <w:pPr>
@@ -1928,7 +2012,7 @@
 </file>
 
 <file path=word/numbering.xml><?xml version="1.0" encoding="utf-8"?>
-<w:numbering xmlns:wpc="http://schemas.microsoft.com/office/word/2010/wordprocessingCanvas" xmlns:cx="http://schemas.microsoft.com/office/drawing/2014/chartex" xmlns:cx1="http://schemas.microsoft.com/office/drawing/2015/9/8/chartex" xmlns:cx2="http://schemas.microsoft.com/office/drawing/2015/10/21/chartex" xmlns:cx3="http://schemas.microsoft.com/office/drawing/2016/5/9/chartex" xmlns:cx4="http://schemas.microsoft.com/office/drawing/2016/5/10/chartex" xmlns:cx5="http://schemas.microsoft.com/office/drawing/2016/5/11/chartex" xmlns:cx6="http://schemas.microsoft.com/office/drawing/2016/5/12/chartex" xmlns:cx7="http://schemas.microsoft.com/office/drawing/2016/5/13/chartex" xmlns:cx8="http://schemas.microsoft.com/office/drawing/2016/5/14/chartex" xmlns:mc="http://schemas.openxmlformats.org/markup-compatibility/2006" xmlns:aink="http://schemas.microsoft.com/office/drawing/2016/ink" xmlns:am3d="http://schemas.microsoft.com/office/drawing/2017/model3d" xmlns:o="urn:schemas-microsoft-com:office:office" xmlns:r="http://schemas.openxmlformats.org/officeDocument/2006/relationships" xmlns:m="http://schemas.openxmlformats.org/officeDocument/2006/math" xmlns:v="urn:schemas-microsoft-com:vml" xmlns:wp14="http://schemas.microsoft.com/office/word/2010/wordprocessingDrawing" xmlns:wp="http://schemas.openxmlformats.org/drawingml/2006/wordprocessingDrawing" xmlns:w10="urn:schemas-microsoft-com:office:word" xmlns:w="http://schemas.openxmlformats.org/wordprocessingml/2006/main" xmlns:w14="http://schemas.microsoft.com/office/word/2010/wordml" xmlns:w15="http://schemas.microsoft.com/office/word/2012/wordml" xmlns:w16cex="http://schemas.microsoft.com/office/word/2018/wordml/cex" xmlns:w16cid="http://schemas.microsoft.com/office/word/2016/wordml/cid" xmlns:w16="http://schemas.microsoft.com/office/word/2018/wordml" xmlns:w16se="http://schemas.microsoft.com/office/word/2015/wordml/symex" xmlns:wpg="http://schemas.microsoft.com/office/word/2010/wordprocessingGroup" xmlns:wpi="http://schemas.microsoft.com/office/word/2010/wordprocessingInk" xmlns:wne="http://schemas.microsoft.com/office/word/2006/wordml" xmlns:wps="http://schemas.microsoft.com/office/word/2010/wordprocessingShape" mc:Ignorable="w14 w15 w16se w16cid w16 w16cex wp14">
+<w:numbering xmlns:wpc="http://schemas.microsoft.com/office/word/2010/wordprocessingCanvas" xmlns:cx="http://schemas.microsoft.com/office/drawing/2014/chartex" xmlns:cx1="http://schemas.microsoft.com/office/drawing/2015/9/8/chartex" xmlns:cx2="http://schemas.microsoft.com/office/drawing/2015/10/21/chartex" xmlns:cx3="http://schemas.microsoft.com/office/drawing/2016/5/9/chartex" xmlns:cx4="http://schemas.microsoft.com/office/drawing/2016/5/10/chartex" xmlns:cx5="http://schemas.microsoft.com/office/drawing/2016/5/11/chartex" xmlns:cx6="http://schemas.microsoft.com/office/drawing/2016/5/12/chartex" xmlns:cx7="http://schemas.microsoft.com/office/drawing/2016/5/13/chartex" xmlns:cx8="http://schemas.microsoft.com/office/drawing/2016/5/14/chartex" xmlns:mc="http://schemas.openxmlformats.org/markup-compatibility/2006" xmlns:aink="http://schemas.microsoft.com/office/drawing/2016/ink" xmlns:am3d="http://schemas.microsoft.com/office/drawing/2017/model3d" xmlns:o="urn:schemas-microsoft-com:office:office" xmlns:oel="http://schemas.microsoft.com/office/2019/extlst" xmlns:r="http://schemas.openxmlformats.org/officeDocument/2006/relationships" xmlns:m="http://schemas.openxmlformats.org/officeDocument/2006/math" xmlns:v="urn:schemas-microsoft-com:vml" xmlns:wp14="http://schemas.microsoft.com/office/word/2010/wordprocessingDrawing" xmlns:wp="http://schemas.openxmlformats.org/drawingml/2006/wordprocessingDrawing" xmlns:w10="urn:schemas-microsoft-com:office:word" xmlns:w="http://schemas.openxmlformats.org/wordprocessingml/2006/main" xmlns:w14="http://schemas.microsoft.com/office/word/2010/wordml" xmlns:w15="http://schemas.microsoft.com/office/word/2012/wordml" xmlns:w16cex="http://schemas.microsoft.com/office/word/2018/wordml/cex" xmlns:w16cid="http://schemas.microsoft.com/office/word/2016/wordml/cid" xmlns:w16="http://schemas.microsoft.com/office/word/2018/wordml" xmlns:w16sdtdh="http://schemas.microsoft.com/office/word/2020/wordml/sdtdatahash" xmlns:w16se="http://schemas.microsoft.com/office/word/2015/wordml/symex" xmlns:wpg="http://schemas.microsoft.com/office/word/2010/wordprocessingGroup" xmlns:wpi="http://schemas.microsoft.com/office/word/2010/wordprocessingInk" xmlns:wne="http://schemas.microsoft.com/office/word/2006/wordml" xmlns:wps="http://schemas.microsoft.com/office/word/2010/wordprocessingShape" mc:Ignorable="w14 w15 w16se w16cid w16 w16cex w16sdtdh wp14">
   <w:abstractNum w:abstractNumId="0" w15:restartNumberingAfterBreak="0">
     <w:nsid w:val="056815EA"/>
     <w:multiLevelType w:val="multilevel"/>
@@ -2241,20 +2325,20 @@
       </w:pPr>
     </w:lvl>
   </w:abstractNum>
-  <w:num w:numId="1">
+  <w:num w:numId="1" w16cid:durableId="113989341">
     <w:abstractNumId w:val="0"/>
   </w:num>
-  <w:num w:numId="2">
+  <w:num w:numId="2" w16cid:durableId="878397191">
     <w:abstractNumId w:val="2"/>
   </w:num>
-  <w:num w:numId="3">
+  <w:num w:numId="3" w16cid:durableId="1335650160">
     <w:abstractNumId w:val="1"/>
   </w:num>
 </w:numbering>
 </file>
 
 <file path=word/styles.xml><?xml version="1.0" encoding="utf-8"?>
-<w:styles xmlns:mc="http://schemas.openxmlformats.org/markup-compatibility/2006" xmlns:r="http://schemas.openxmlformats.org/officeDocument/2006/relationships" xmlns:w="http://schemas.openxmlformats.org/wordprocessingml/2006/main" xmlns:w14="http://schemas.microsoft.com/office/word/2010/wordml" xmlns:w15="http://schemas.microsoft.com/office/word/2012/wordml" xmlns:w16cex="http://schemas.microsoft.com/office/word/2018/wordml/cex" xmlns:w16cid="http://schemas.microsoft.com/office/word/2016/wordml/cid" xmlns:w16="http://schemas.microsoft.com/office/word/2018/wordml" xmlns:w16se="http://schemas.microsoft.com/office/word/2015/wordml/symex" mc:Ignorable="w14 w15 w16se w16cid w16 w16cex">
+<w:styles xmlns:mc="http://schemas.openxmlformats.org/markup-compatibility/2006" xmlns:r="http://schemas.openxmlformats.org/officeDocument/2006/relationships" xmlns:w="http://schemas.openxmlformats.org/wordprocessingml/2006/main" xmlns:w14="http://schemas.microsoft.com/office/word/2010/wordml" xmlns:w15="http://schemas.microsoft.com/office/word/2012/wordml" xmlns:w16cex="http://schemas.microsoft.com/office/word/2018/wordml/cex" xmlns:w16cid="http://schemas.microsoft.com/office/word/2016/wordml/cid" xmlns:w16="http://schemas.microsoft.com/office/word/2018/wordml" xmlns:w16sdtdh="http://schemas.microsoft.com/office/word/2020/wordml/sdtdatahash" xmlns:w16se="http://schemas.microsoft.com/office/word/2015/wordml/symex" mc:Ignorable="w14 w15 w16se w16cid w16 w16cex w16sdtdh">
   <w:docDefaults>
     <w:rPrDefault>
       <w:rPr>

</xml_diff>